<commit_message>
Doc update and a small fix in page1
</commit_message>
<xml_diff>
--- a/doc/SCRemoteServer.docx
+++ b/doc/SCRemoteServer.docx
@@ -70,8 +70,10 @@
           <w:szCs w:val="16"/>
           <w:lang w:val="en-US"/>
         </w:rPr>
-        <w:t>4</w:t>
-      </w:r>
+        <w:t>5</w:t>
+      </w:r>
+      <w:bookmarkStart w:id="0" w:name="_GoBack"/>
+      <w:bookmarkEnd w:id="0"/>
       <w:r>
         <w:rPr>
           <w:sz w:val="16"/>
@@ -92,7 +94,559 @@
         <w:rPr>
           <w:lang w:val="en-US"/>
         </w:rPr>
-        <w:t xml:space="preserve">Additional Infrastructure </w:t>
+        <w:t>General Overview</w:t>
+      </w:r>
+    </w:p>
+    <w:p>
+      <w:pPr>
+        <w:rPr>
+          <w:sz w:val="16"/>
+          <w:szCs w:val="16"/>
+          <w:lang w:val="en-US"/>
+        </w:rPr>
+      </w:pPr>
+      <w:r>
+        <w:rPr>
+          <w:noProof/>
+          <w:sz w:val="16"/>
+          <w:szCs w:val="16"/>
+          <w:lang w:eastAsia="de-CH"/>
+        </w:rPr>
+        <w:drawing>
+          <wp:inline distT="0" distB="0" distL="0" distR="0" wp14:anchorId="5F86FDD7">
+            <wp:extent cx="6035106" cy="3423655"/>
+            <wp:effectExtent l="133350" t="133350" r="365760" b="158115"/>
+            <wp:docPr id="7" name="Grafik 7"/>
+            <wp:cNvGraphicFramePr>
+              <a:graphicFrameLocks xmlns:a="http://schemas.openxmlformats.org/drawingml/2006/main" noChangeAspect="1"/>
+            </wp:cNvGraphicFramePr>
+            <a:graphic xmlns:a="http://schemas.openxmlformats.org/drawingml/2006/main">
+              <a:graphicData uri="http://schemas.openxmlformats.org/drawingml/2006/picture">
+                <pic:pic xmlns:pic="http://schemas.openxmlformats.org/drawingml/2006/picture">
+                  <pic:nvPicPr>
+                    <pic:cNvPr id="0" name="Picture 5"/>
+                    <pic:cNvPicPr>
+                      <a:picLocks noChangeAspect="1" noChangeArrowheads="1"/>
+                    </pic:cNvPicPr>
+                  </pic:nvPicPr>
+                  <pic:blipFill>
+                    <a:blip r:embed="rId5">
+                      <a:extLst>
+                        <a:ext uri="{28A0092B-C50C-407E-A947-70E740481C1C}">
+                          <a14:useLocalDpi xmlns:a14="http://schemas.microsoft.com/office/drawing/2010/main" val="0"/>
+                        </a:ext>
+                      </a:extLst>
+                    </a:blip>
+                    <a:srcRect/>
+                    <a:stretch>
+                      <a:fillRect/>
+                    </a:stretch>
+                  </pic:blipFill>
+                  <pic:spPr bwMode="auto">
+                    <a:xfrm>
+                      <a:off x="0" y="0"/>
+                      <a:ext cx="6052097" cy="3433294"/>
+                    </a:xfrm>
+                    <a:prstGeom prst="rect">
+                      <a:avLst/>
+                    </a:prstGeom>
+                    <a:ln>
+                      <a:noFill/>
+                    </a:ln>
+                    <a:effectLst>
+                      <a:outerShdw blurRad="292100" dist="139700" dir="2700000" algn="tl" rotWithShape="0">
+                        <a:srgbClr val="333333">
+                          <a:alpha val="65000"/>
+                        </a:srgbClr>
+                      </a:outerShdw>
+                    </a:effectLst>
+                  </pic:spPr>
+                </pic:pic>
+              </a:graphicData>
+            </a:graphic>
+          </wp:inline>
+        </w:drawing>
+      </w:r>
+    </w:p>
+    <w:p>
+      <w:pPr>
+        <w:rPr>
+          <w:lang w:val="en-US"/>
+        </w:rPr>
+      </w:pPr>
+      <w:r>
+        <w:rPr>
+          <w:lang w:val="en-US"/>
+        </w:rPr>
+        <w:t xml:space="preserve">There are </w:t>
+      </w:r>
+      <w:r>
+        <w:rPr>
+          <w:lang w:val="en-US"/>
+        </w:rPr>
+        <w:t>three</w:t>
+      </w:r>
+      <w:r>
+        <w:rPr>
+          <w:lang w:val="en-US"/>
+        </w:rPr>
+        <w:t xml:space="preserve"> Parts involved here:</w:t>
+      </w:r>
+    </w:p>
+    <w:p>
+      <w:pPr>
+        <w:pStyle w:val="Listenabsatz"/>
+        <w:numPr>
+          <w:ilvl w:val="0"/>
+          <w:numId w:val="4"/>
+        </w:numPr>
+        <w:rPr>
+          <w:lang w:val="en-US"/>
+        </w:rPr>
+      </w:pPr>
+      <w:r>
+        <w:rPr>
+          <w:lang w:val="en-US"/>
+        </w:rPr>
+        <w:t>A game (application) that wants to get keyboard and/or Joystick commands to act on them.</w:t>
+      </w:r>
+    </w:p>
+    <w:p>
+      <w:pPr>
+        <w:pStyle w:val="Listenabsatz"/>
+        <w:numPr>
+          <w:ilvl w:val="0"/>
+          <w:numId w:val="4"/>
+        </w:numPr>
+        <w:rPr>
+          <w:lang w:val="en-US"/>
+        </w:rPr>
+      </w:pPr>
+      <w:r>
+        <w:rPr>
+          <w:lang w:val="en-US"/>
+        </w:rPr>
+        <w:t xml:space="preserve">The </w:t>
+      </w:r>
+      <w:proofErr w:type="spellStart"/>
+      <w:r>
+        <w:rPr>
+          <w:lang w:val="en-US"/>
+        </w:rPr>
+        <w:t>SCJoyServer</w:t>
+      </w:r>
+      <w:proofErr w:type="spellEnd"/>
+      <w:r>
+        <w:rPr>
+          <w:lang w:val="en-US"/>
+        </w:rPr>
+        <w:t xml:space="preserve"> which provides keyboard and optionally </w:t>
+      </w:r>
+      <w:proofErr w:type="spellStart"/>
+      <w:r>
+        <w:rPr>
+          <w:lang w:val="en-US"/>
+        </w:rPr>
+        <w:t>vJoy</w:t>
+      </w:r>
+      <w:proofErr w:type="spellEnd"/>
+      <w:r>
+        <w:rPr>
+          <w:lang w:val="en-US"/>
+        </w:rPr>
+        <w:t xml:space="preserve"> commands to the re</w:t>
+      </w:r>
+      <w:r>
+        <w:rPr>
+          <w:lang w:val="en-US"/>
+        </w:rPr>
+        <w:t xml:space="preserve">ceiving application e.g. a game and waits for triggers </w:t>
+      </w:r>
+      <w:r>
+        <w:rPr>
+          <w:lang w:val="en-US"/>
+        </w:rPr>
+        <w:t xml:space="preserve">to do it </w:t>
+      </w:r>
+      <w:r>
+        <w:rPr>
+          <w:lang w:val="en-US"/>
+        </w:rPr>
+        <w:t>on a network address/port.</w:t>
+      </w:r>
+    </w:p>
+    <w:p>
+      <w:pPr>
+        <w:pStyle w:val="Listenabsatz"/>
+        <w:numPr>
+          <w:ilvl w:val="0"/>
+          <w:numId w:val="4"/>
+        </w:numPr>
+        <w:rPr>
+          <w:lang w:val="en-US"/>
+        </w:rPr>
+      </w:pPr>
+      <w:r>
+        <w:rPr>
+          <w:lang w:val="en-US"/>
+        </w:rPr>
+        <w:t>A</w:t>
+      </w:r>
+      <w:r>
+        <w:rPr>
+          <w:lang w:val="en-US"/>
+        </w:rPr>
+        <w:t>n application such as a</w:t>
+      </w:r>
+      <w:r>
+        <w:rPr>
+          <w:lang w:val="en-US"/>
+        </w:rPr>
+        <w:t xml:space="preserve"> Web Server that hosts the </w:t>
+      </w:r>
+      <w:proofErr w:type="spellStart"/>
+      <w:r>
+        <w:rPr>
+          <w:lang w:val="en-US"/>
+        </w:rPr>
+        <w:t>sc</w:t>
+      </w:r>
+      <w:proofErr w:type="spellEnd"/>
+      <w:r>
+        <w:rPr>
+          <w:lang w:val="en-US"/>
+        </w:rPr>
+        <w:t>-app (</w:t>
+      </w:r>
+      <w:proofErr w:type="spellStart"/>
+      <w:r>
+        <w:rPr>
+          <w:lang w:val="en-US"/>
+        </w:rPr>
+        <w:t>SCRemoteServer</w:t>
+      </w:r>
+      <w:proofErr w:type="spellEnd"/>
+      <w:r>
+        <w:rPr>
+          <w:lang w:val="en-US"/>
+        </w:rPr>
+        <w:t xml:space="preserve">) which sends commands to trigger the </w:t>
+      </w:r>
+      <w:proofErr w:type="spellStart"/>
+      <w:r>
+        <w:rPr>
+          <w:lang w:val="en-US"/>
+        </w:rPr>
+        <w:t>SCJoyServer</w:t>
+      </w:r>
+      <w:proofErr w:type="spellEnd"/>
+      <w:r>
+        <w:rPr>
+          <w:lang w:val="en-US"/>
+        </w:rPr>
+        <w:t xml:space="preserve"> via an UDP protocol</w:t>
+      </w:r>
+      <w:r>
+        <w:rPr>
+          <w:lang w:val="en-US"/>
+        </w:rPr>
+        <w:t>.</w:t>
+      </w:r>
+    </w:p>
+    <w:p>
+      <w:pPr>
+        <w:rPr>
+          <w:lang w:val="en-US"/>
+        </w:rPr>
+      </w:pPr>
+      <w:r>
+        <w:rPr>
+          <w:lang w:val="en-US"/>
+        </w:rPr>
+        <w:t xml:space="preserve">The </w:t>
+      </w:r>
+      <w:proofErr w:type="spellStart"/>
+      <w:r>
+        <w:rPr>
+          <w:lang w:val="en-US"/>
+        </w:rPr>
+        <w:t>SCJoyServer</w:t>
+      </w:r>
+      <w:proofErr w:type="spellEnd"/>
+      <w:r>
+        <w:rPr>
+          <w:lang w:val="en-US"/>
+        </w:rPr>
+        <w:t xml:space="preserve"> listens on </w:t>
+      </w:r>
+      <w:r>
+        <w:rPr>
+          <w:lang w:val="en-US"/>
+        </w:rPr>
+        <w:t>its</w:t>
+      </w:r>
+      <w:r>
+        <w:rPr>
+          <w:lang w:val="en-US"/>
+        </w:rPr>
+        <w:t xml:space="preserve"> network address and port for incoming TCP or UDP connects.</w:t>
+      </w:r>
+      <w:r>
+        <w:rPr>
+          <w:lang w:val="en-US"/>
+        </w:rPr>
+        <w:br/>
+        <w:t>Where UDB is just a one off message sent over the network</w:t>
+      </w:r>
+      <w:r>
+        <w:rPr>
+          <w:lang w:val="en-US"/>
+        </w:rPr>
+        <w:t xml:space="preserve"> that triggers a single command for the game</w:t>
+      </w:r>
+      <w:r>
+        <w:rPr>
+          <w:lang w:val="en-US"/>
+        </w:rPr>
+        <w:t>.</w:t>
+      </w:r>
+    </w:p>
+    <w:p>
+      <w:pPr>
+        <w:rPr>
+          <w:lang w:val="en-US"/>
+        </w:rPr>
+      </w:pPr>
+      <w:r>
+        <w:rPr>
+          <w:lang w:val="en-US"/>
+        </w:rPr>
+        <w:t xml:space="preserve">The </w:t>
+      </w:r>
+      <w:proofErr w:type="spellStart"/>
+      <w:r>
+        <w:rPr>
+          <w:lang w:val="en-US"/>
+        </w:rPr>
+        <w:t>WebServer</w:t>
+      </w:r>
+      <w:proofErr w:type="spellEnd"/>
+      <w:r>
+        <w:rPr>
+          <w:lang w:val="en-US"/>
+        </w:rPr>
+        <w:t xml:space="preserve"> serves a GUI for a client such as a tablet or other device with a screen and input means. The clicks, touches are then initiating the command sent via network to </w:t>
+      </w:r>
+      <w:proofErr w:type="spellStart"/>
+      <w:r>
+        <w:rPr>
+          <w:lang w:val="en-US"/>
+        </w:rPr>
+        <w:t>SCJoyServer</w:t>
+      </w:r>
+      <w:proofErr w:type="spellEnd"/>
+      <w:r>
+        <w:rPr>
+          <w:lang w:val="en-US"/>
+        </w:rPr>
+        <w:t xml:space="preserve"> and from there it is injecting </w:t>
+      </w:r>
+      <w:proofErr w:type="spellStart"/>
+      <w:r>
+        <w:rPr>
+          <w:lang w:val="en-US"/>
+        </w:rPr>
+        <w:t>vJoy</w:t>
+      </w:r>
+      <w:proofErr w:type="spellEnd"/>
+      <w:r>
+        <w:rPr>
+          <w:lang w:val="en-US"/>
+        </w:rPr>
+        <w:t xml:space="preserve"> or keyboard input for the game application.</w:t>
+      </w:r>
+    </w:p>
+    <w:p>
+      <w:pPr>
+        <w:rPr>
+          <w:lang w:val="en-US"/>
+        </w:rPr>
+      </w:pPr>
+      <w:r>
+        <w:rPr>
+          <w:lang w:val="en-US"/>
+        </w:rPr>
+        <w:t xml:space="preserve">While this doc describes how to setup the </w:t>
+      </w:r>
+      <w:proofErr w:type="spellStart"/>
+      <w:r>
+        <w:rPr>
+          <w:lang w:val="en-US"/>
+        </w:rPr>
+        <w:t>SCJoyServer</w:t>
+      </w:r>
+      <w:proofErr w:type="spellEnd"/>
+      <w:r>
+        <w:rPr>
+          <w:lang w:val="en-US"/>
+        </w:rPr>
+        <w:t xml:space="preserve"> and </w:t>
+      </w:r>
+      <w:proofErr w:type="spellStart"/>
+      <w:r>
+        <w:rPr>
+          <w:lang w:val="en-US"/>
+        </w:rPr>
+        <w:t>WebServer</w:t>
+      </w:r>
+      <w:proofErr w:type="spellEnd"/>
+      <w:r>
+        <w:rPr>
+          <w:lang w:val="en-US"/>
+        </w:rPr>
+        <w:t xml:space="preserve"> on the </w:t>
+      </w:r>
+      <w:proofErr w:type="spellStart"/>
+      <w:r>
+        <w:rPr>
+          <w:lang w:val="en-US"/>
+        </w:rPr>
+        <w:t>GamePC</w:t>
+      </w:r>
+      <w:proofErr w:type="spellEnd"/>
+      <w:r>
+        <w:rPr>
+          <w:lang w:val="en-US"/>
+        </w:rPr>
+        <w:t xml:space="preserve"> </w:t>
+      </w:r>
+      <w:r>
+        <w:rPr>
+          <w:lang w:val="en-US"/>
+        </w:rPr>
+        <w:t xml:space="preserve">and how to create your own </w:t>
+      </w:r>
+      <w:proofErr w:type="spellStart"/>
+      <w:r>
+        <w:rPr>
+          <w:lang w:val="en-US"/>
+        </w:rPr>
+        <w:t>sc</w:t>
+      </w:r>
+      <w:proofErr w:type="spellEnd"/>
+      <w:r>
+        <w:rPr>
+          <w:lang w:val="en-US"/>
+        </w:rPr>
+        <w:t xml:space="preserve">-app; </w:t>
+      </w:r>
+      <w:r>
+        <w:rPr>
+          <w:lang w:val="en-US"/>
+        </w:rPr>
+        <w:t xml:space="preserve">it would be possible to trigger the </w:t>
+      </w:r>
+      <w:proofErr w:type="spellStart"/>
+      <w:r>
+        <w:rPr>
+          <w:lang w:val="en-US"/>
+        </w:rPr>
+        <w:t>SCJoyServer</w:t>
+      </w:r>
+      <w:proofErr w:type="spellEnd"/>
+      <w:r>
+        <w:rPr>
+          <w:lang w:val="en-US"/>
+        </w:rPr>
+        <w:t xml:space="preserve"> from further applications running on either the </w:t>
+      </w:r>
+      <w:proofErr w:type="spellStart"/>
+      <w:r>
+        <w:rPr>
+          <w:lang w:val="en-US"/>
+        </w:rPr>
+        <w:t>GamePC</w:t>
+      </w:r>
+      <w:proofErr w:type="spellEnd"/>
+      <w:r>
+        <w:rPr>
+          <w:lang w:val="en-US"/>
+        </w:rPr>
+        <w:t xml:space="preserve"> or preferably any other computer that is able to connect to the </w:t>
+      </w:r>
+      <w:proofErr w:type="spellStart"/>
+      <w:r>
+        <w:rPr>
+          <w:lang w:val="en-US"/>
+        </w:rPr>
+        <w:t>GamePC</w:t>
+      </w:r>
+      <w:proofErr w:type="spellEnd"/>
+      <w:r>
+        <w:rPr>
+          <w:lang w:val="en-US"/>
+        </w:rPr>
+        <w:t xml:space="preserve"> and equipped to send meaningful triggers to the </w:t>
+      </w:r>
+      <w:proofErr w:type="spellStart"/>
+      <w:r>
+        <w:rPr>
+          <w:lang w:val="en-US"/>
+        </w:rPr>
+        <w:t>SCJoyServer</w:t>
+      </w:r>
+      <w:proofErr w:type="spellEnd"/>
+      <w:r>
+        <w:rPr>
+          <w:lang w:val="en-US"/>
+        </w:rPr>
+        <w:t xml:space="preserve"> on the </w:t>
+      </w:r>
+      <w:proofErr w:type="spellStart"/>
+      <w:r>
+        <w:rPr>
+          <w:lang w:val="en-US"/>
+        </w:rPr>
+        <w:t>GamePC</w:t>
+      </w:r>
+      <w:proofErr w:type="spellEnd"/>
+      <w:r>
+        <w:rPr>
+          <w:lang w:val="en-US"/>
+        </w:rPr>
+        <w:t>.</w:t>
+      </w:r>
+    </w:p>
+    <w:p>
+      <w:pPr>
+        <w:rPr>
+          <w:rFonts w:asciiTheme="majorHAnsi" w:eastAsiaTheme="majorEastAsia" w:hAnsiTheme="majorHAnsi" w:cstheme="majorBidi"/>
+          <w:color w:val="2E74B5" w:themeColor="accent1" w:themeShade="BF"/>
+          <w:sz w:val="32"/>
+          <w:szCs w:val="32"/>
+          <w:lang w:val="en-US"/>
+        </w:rPr>
+      </w:pPr>
+      <w:r>
+        <w:rPr>
+          <w:lang w:val="en-US"/>
+        </w:rPr>
+        <w:br w:type="page"/>
+      </w:r>
+    </w:p>
+    <w:p>
+      <w:pPr>
+        <w:pStyle w:val="berschrift1"/>
+        <w:rPr>
+          <w:lang w:val="en-US"/>
+        </w:rPr>
+      </w:pPr>
+      <w:r>
+        <w:rPr>
+          <w:lang w:val="en-US"/>
+        </w:rPr>
+        <w:lastRenderedPageBreak/>
+        <w:t xml:space="preserve">Infrastructure </w:t>
       </w:r>
       <w:r>
         <w:rPr>
@@ -105,22 +659,6 @@
       <w:pPr>
         <w:pStyle w:val="berschrift2"/>
         <w:rPr>
-          <w:lang w:val="en-US"/>
-        </w:rPr>
-      </w:pPr>
-      <w:proofErr w:type="spellStart"/>
-      <w:r>
-        <w:rPr>
-          <w:lang w:val="en-US"/>
-        </w:rPr>
-        <w:t>WebServer</w:t>
-      </w:r>
-      <w:proofErr w:type="spellEnd"/>
-    </w:p>
-    <w:p>
-      <w:pPr>
-        <w:rPr>
-          <w:sz w:val="20"/>
           <w:lang w:val="en-US"/>
         </w:rPr>
       </w:pPr>
@@ -134,10 +672,10 @@
           <wp:anchor distT="0" distB="0" distL="114300" distR="114300" simplePos="0" relativeHeight="251658240" behindDoc="0" locked="0" layoutInCell="1" allowOverlap="1">
             <wp:simplePos x="0" y="0"/>
             <wp:positionH relativeFrom="margin">
-              <wp:posOffset>4193301</wp:posOffset>
+              <wp:posOffset>4104194</wp:posOffset>
             </wp:positionH>
             <wp:positionV relativeFrom="margin">
-              <wp:posOffset>1225814</wp:posOffset>
+              <wp:posOffset>317974</wp:posOffset>
             </wp:positionV>
             <wp:extent cx="2166620" cy="3340100"/>
             <wp:effectExtent l="0" t="0" r="5080" b="0"/>
@@ -154,7 +692,7 @@
                     <pic:cNvPicPr/>
                   </pic:nvPicPr>
                   <pic:blipFill>
-                    <a:blip r:embed="rId5">
+                    <a:blip r:embed="rId6">
                       <a:extLst>
                         <a:ext uri="{28A0092B-C50C-407E-A947-70E740481C1C}">
                           <a14:useLocalDpi xmlns:a14="http://schemas.microsoft.com/office/drawing/2010/main" val="0"/>
@@ -186,6 +724,22 @@
           </wp:anchor>
         </w:drawing>
       </w:r>
+      <w:proofErr w:type="spellStart"/>
+      <w:r>
+        <w:rPr>
+          <w:lang w:val="en-US"/>
+        </w:rPr>
+        <w:t>WebServer</w:t>
+      </w:r>
+      <w:proofErr w:type="spellEnd"/>
+    </w:p>
+    <w:p>
+      <w:pPr>
+        <w:rPr>
+          <w:sz w:val="20"/>
+          <w:lang w:val="en-US"/>
+        </w:rPr>
+      </w:pPr>
       <w:r>
         <w:rPr>
           <w:sz w:val="20"/>
@@ -232,7 +786,7 @@
           <w:lang w:val="en-US"/>
         </w:rPr>
       </w:pPr>
-      <w:hyperlink r:id="rId6" w:history="1">
+      <w:hyperlink r:id="rId7" w:history="1">
         <w:r>
           <w:rPr>
             <w:rStyle w:val="Hyperlink"/>
@@ -638,10 +1192,10 @@
           <wp:anchor distT="0" distB="0" distL="114300" distR="114300" simplePos="0" relativeHeight="251661312" behindDoc="0" locked="0" layoutInCell="1" allowOverlap="1">
             <wp:simplePos x="0" y="0"/>
             <wp:positionH relativeFrom="margin">
-              <wp:posOffset>4289425</wp:posOffset>
+              <wp:posOffset>4257570</wp:posOffset>
             </wp:positionH>
             <wp:positionV relativeFrom="margin">
-              <wp:posOffset>5367020</wp:posOffset>
+              <wp:posOffset>4404389</wp:posOffset>
             </wp:positionV>
             <wp:extent cx="2011680" cy="3517900"/>
             <wp:effectExtent l="0" t="0" r="7620" b="6350"/>
@@ -658,7 +1212,7 @@
                     <pic:cNvPicPr/>
                   </pic:nvPicPr>
                   <pic:blipFill>
-                    <a:blip r:embed="rId7" cstate="print">
+                    <a:blip r:embed="rId8" cstate="print">
                       <a:extLst>
                         <a:ext uri="{28A0092B-C50C-407E-A947-70E740481C1C}">
                           <a14:useLocalDpi xmlns:a14="http://schemas.microsoft.com/office/drawing/2010/main" val="0"/>
@@ -705,7 +1259,7 @@
           <w:lang w:val="en-US"/>
         </w:rPr>
       </w:pPr>
-      <w:hyperlink r:id="rId8" w:history="1">
+      <w:hyperlink r:id="rId9" w:history="1">
         <w:r>
           <w:rPr>
             <w:rStyle w:val="Hyperlink"/>
@@ -1018,7 +1572,7 @@
           <w:lang w:val="en-US"/>
         </w:rPr>
       </w:pPr>
-      <w:hyperlink r:id="rId9" w:history="1">
+      <w:hyperlink r:id="rId10" w:history="1">
         <w:r>
           <w:rPr>
             <w:rStyle w:val="Hyperlink"/>
@@ -1027,6 +1581,23 @@
           <w:t>http://vjoystick.sourceforge.net/site/index.php/download-a-install/download</w:t>
         </w:r>
       </w:hyperlink>
+    </w:p>
+    <w:p>
+      <w:pPr>
+        <w:rPr>
+          <w:rFonts w:asciiTheme="majorHAnsi" w:eastAsiaTheme="majorEastAsia" w:hAnsiTheme="majorHAnsi" w:cstheme="majorBidi"/>
+          <w:color w:val="2E74B5" w:themeColor="accent1" w:themeShade="BF"/>
+          <w:sz w:val="32"/>
+          <w:szCs w:val="32"/>
+          <w:lang w:val="en-US"/>
+        </w:rPr>
+      </w:pPr>
+      <w:r>
+        <w:rPr>
+          <w:lang w:val="en-US"/>
+        </w:rPr>
+        <w:br w:type="page"/>
+      </w:r>
     </w:p>
     <w:p>
       <w:pPr>
@@ -1146,7 +1717,7 @@
                     <pic:cNvPicPr/>
                   </pic:nvPicPr>
                   <pic:blipFill>
-                    <a:blip r:embed="rId10"/>
+                    <a:blip r:embed="rId11"/>
                     <a:stretch>
                       <a:fillRect/>
                     </a:stretch>
@@ -1783,7 +2354,7 @@
                     <pic:cNvPicPr/>
                   </pic:nvPicPr>
                   <pic:blipFill>
-                    <a:blip r:embed="rId11">
+                    <a:blip r:embed="rId12">
                       <a:extLst>
                         <a:ext uri="{28A0092B-C50C-407E-A947-70E740481C1C}">
                           <a14:useLocalDpi xmlns:a14="http://schemas.microsoft.com/office/drawing/2010/main" val="0"/>
@@ -1961,8 +2532,8 @@
             <v:path o:extrusionok="f" gradientshapeok="t" o:connecttype="rect"/>
             <o:lock v:ext="edit" aspectratio="t"/>
           </v:shapetype>
-          <v:shape id="_x0000_i1025" type="#_x0000_t75" style="width:453.05pt;height:339.9pt">
-            <v:imagedata r:id="rId12" o:title="IMG_0033"/>
+          <v:shape id="_x0000_i1025" type="#_x0000_t75" style="width:452.95pt;height:339.6pt">
+            <v:imagedata r:id="rId13" o:title="IMG_0033"/>
           </v:shape>
         </w:pict>
       </w:r>
@@ -2096,7 +2667,7 @@
                     <pic:cNvPicPr/>
                   </pic:nvPicPr>
                   <pic:blipFill>
-                    <a:blip r:embed="rId13"/>
+                    <a:blip r:embed="rId14"/>
                     <a:stretch>
                       <a:fillRect/>
                     </a:stretch>
@@ -2692,7 +3263,7 @@
                     </pic:cNvPicPr>
                   </pic:nvPicPr>
                   <pic:blipFill>
-                    <a:blip r:embed="rId14">
+                    <a:blip r:embed="rId15">
                       <a:extLst>
                         <a:ext uri="{28A0092B-C50C-407E-A947-70E740481C1C}">
                           <a14:useLocalDpi xmlns:a14="http://schemas.microsoft.com/office/drawing/2010/main" val="0"/>
@@ -2785,8 +3356,8 @@
           <w:lang w:val="en-US"/>
         </w:rPr>
         <w:pict>
-          <v:shape id="_x0000_i1026" type="#_x0000_t75" style="width:452.55pt;height:273.95pt">
-            <v:imagedata r:id="rId15" o:title="page_2-layout"/>
+          <v:shape id="_x0000_i1026" type="#_x0000_t75" style="width:452.95pt;height:274.05pt">
+            <v:imagedata r:id="rId16" o:title="page_2-layout"/>
           </v:shape>
         </w:pict>
       </w:r>
@@ -4458,8 +5029,6 @@
           <w:lang w:val="en-US"/>
         </w:rPr>
       </w:pPr>
-      <w:bookmarkStart w:id="0" w:name="_GoBack"/>
-      <w:bookmarkEnd w:id="0"/>
       <w:r>
         <w:rPr>
           <w:sz w:val="20"/>
@@ -5316,7 +5885,7 @@
           <w:sz w:val="20"/>
           <w:lang w:val="en-US"/>
         </w:rPr>
-        <w:t>T</w:t>
+        <w:t>Toggles</w:t>
       </w:r>
       <w:r>
         <w:rPr>
@@ -5324,7 +5893,7 @@
           <w:sz w:val="20"/>
           <w:lang w:val="en-US"/>
         </w:rPr>
-        <w:t>oggles</w:t>
+        <w:t xml:space="preserve"> might get </w:t>
       </w:r>
       <w:r>
         <w:rPr>
@@ -5332,31 +5901,7 @@
           <w:sz w:val="20"/>
           <w:lang w:val="en-US"/>
         </w:rPr>
-        <w:t xml:space="preserve"> might get </w:t>
-      </w:r>
-      <w:r>
-        <w:rPr>
-          <w:color w:val="FF0000"/>
-          <w:sz w:val="20"/>
-          <w:lang w:val="en-US"/>
-        </w:rPr>
-        <w:t xml:space="preserve">it </w:t>
-      </w:r>
-      <w:r>
-        <w:rPr>
-          <w:color w:val="FF0000"/>
-          <w:sz w:val="20"/>
-          <w:lang w:val="en-US"/>
-        </w:rPr>
-        <w:t xml:space="preserve">sometimes </w:t>
-      </w:r>
-      <w:r>
-        <w:rPr>
-          <w:color w:val="FF0000"/>
-          <w:sz w:val="20"/>
-          <w:lang w:val="en-US"/>
-        </w:rPr>
-        <w:t>wrong</w:t>
+        <w:t>it sometimes wrong</w:t>
       </w:r>
       <w:r>
         <w:rPr>
@@ -7836,7 +8381,7 @@
                     <pic:cNvPicPr/>
                   </pic:nvPicPr>
                   <pic:blipFill rotWithShape="1">
-                    <a:blip r:embed="rId16"/>
+                    <a:blip r:embed="rId17"/>
                     <a:srcRect t="10317" b="13228"/>
                     <a:stretch/>
                   </pic:blipFill>
@@ -8262,42 +8807,7 @@
           <w:sz w:val="20"/>
           <w:lang w:val="en-US"/>
         </w:rPr>
-        <w:t xml:space="preserve">The </w:t>
-      </w:r>
-      <w:r>
-        <w:rPr>
-          <w:sz w:val="20"/>
-          <w:lang w:val="en-US"/>
-        </w:rPr>
-        <w:t>green</w:t>
-      </w:r>
-      <w:r>
-        <w:rPr>
-          <w:sz w:val="20"/>
-          <w:lang w:val="en-US"/>
-        </w:rPr>
-        <w:t xml:space="preserve"> ones are meant to be OFF when </w:t>
-      </w:r>
-      <w:r>
-        <w:rPr>
-          <w:sz w:val="20"/>
-          <w:lang w:val="en-US"/>
-        </w:rPr>
-        <w:t>dark</w:t>
-      </w:r>
-      <w:r>
-        <w:rPr>
-          <w:sz w:val="20"/>
-          <w:lang w:val="en-US"/>
-        </w:rPr>
-        <w:t xml:space="preserve"> i.e. </w:t>
-      </w:r>
-      <w:r>
-        <w:rPr>
-          <w:sz w:val="20"/>
-          <w:lang w:val="en-US"/>
-        </w:rPr>
-        <w:t xml:space="preserve">Lights are </w:t>
+        <w:t xml:space="preserve">The green ones are meant to be OFF when dark i.e. Lights are </w:t>
       </w:r>
       <w:r>
         <w:rPr>
@@ -8312,12 +8822,6 @@
           <w:lang w:val="en-US"/>
         </w:rPr>
         <w:br/>
-      </w:r>
-      <w:r>
-        <w:rPr>
-          <w:sz w:val="20"/>
-          <w:lang w:val="en-US"/>
-        </w:rPr>
         <w:t>The red ones are meant to be OFF</w:t>
       </w:r>
       <w:r>
@@ -8694,6 +9198,119 @@
       </w:pPr>
     </w:lvl>
   </w:abstractNum>
+  <w:abstractNum w:abstractNumId="3" w15:restartNumberingAfterBreak="0">
+    <w:nsid w:val="6A7D0678"/>
+    <w:multiLevelType w:val="hybridMultilevel"/>
+    <w:tmpl w:val="ABD6C1F6"/>
+    <w:lvl w:ilvl="0" w:tplc="08070001">
+      <w:start w:val="1"/>
+      <w:numFmt w:val="bullet"/>
+      <w:lvlText w:val=""/>
+      <w:lvlJc w:val="left"/>
+      <w:pPr>
+        <w:ind w:left="720" w:hanging="360"/>
+      </w:pPr>
+      <w:rPr>
+        <w:rFonts w:ascii="Symbol" w:hAnsi="Symbol" w:hint="default"/>
+      </w:rPr>
+    </w:lvl>
+    <w:lvl w:ilvl="1" w:tplc="08070003" w:tentative="1">
+      <w:start w:val="1"/>
+      <w:numFmt w:val="bullet"/>
+      <w:lvlText w:val="o"/>
+      <w:lvlJc w:val="left"/>
+      <w:pPr>
+        <w:ind w:left="1440" w:hanging="360"/>
+      </w:pPr>
+      <w:rPr>
+        <w:rFonts w:ascii="Courier New" w:hAnsi="Courier New" w:cs="Courier New" w:hint="default"/>
+      </w:rPr>
+    </w:lvl>
+    <w:lvl w:ilvl="2" w:tplc="08070005" w:tentative="1">
+      <w:start w:val="1"/>
+      <w:numFmt w:val="bullet"/>
+      <w:lvlText w:val=""/>
+      <w:lvlJc w:val="left"/>
+      <w:pPr>
+        <w:ind w:left="2160" w:hanging="360"/>
+      </w:pPr>
+      <w:rPr>
+        <w:rFonts w:ascii="Wingdings" w:hAnsi="Wingdings" w:hint="default"/>
+      </w:rPr>
+    </w:lvl>
+    <w:lvl w:ilvl="3" w:tplc="08070001" w:tentative="1">
+      <w:start w:val="1"/>
+      <w:numFmt w:val="bullet"/>
+      <w:lvlText w:val=""/>
+      <w:lvlJc w:val="left"/>
+      <w:pPr>
+        <w:ind w:left="2880" w:hanging="360"/>
+      </w:pPr>
+      <w:rPr>
+        <w:rFonts w:ascii="Symbol" w:hAnsi="Symbol" w:hint="default"/>
+      </w:rPr>
+    </w:lvl>
+    <w:lvl w:ilvl="4" w:tplc="08070003" w:tentative="1">
+      <w:start w:val="1"/>
+      <w:numFmt w:val="bullet"/>
+      <w:lvlText w:val="o"/>
+      <w:lvlJc w:val="left"/>
+      <w:pPr>
+        <w:ind w:left="3600" w:hanging="360"/>
+      </w:pPr>
+      <w:rPr>
+        <w:rFonts w:ascii="Courier New" w:hAnsi="Courier New" w:cs="Courier New" w:hint="default"/>
+      </w:rPr>
+    </w:lvl>
+    <w:lvl w:ilvl="5" w:tplc="08070005" w:tentative="1">
+      <w:start w:val="1"/>
+      <w:numFmt w:val="bullet"/>
+      <w:lvlText w:val=""/>
+      <w:lvlJc w:val="left"/>
+      <w:pPr>
+        <w:ind w:left="4320" w:hanging="360"/>
+      </w:pPr>
+      <w:rPr>
+        <w:rFonts w:ascii="Wingdings" w:hAnsi="Wingdings" w:hint="default"/>
+      </w:rPr>
+    </w:lvl>
+    <w:lvl w:ilvl="6" w:tplc="08070001" w:tentative="1">
+      <w:start w:val="1"/>
+      <w:numFmt w:val="bullet"/>
+      <w:lvlText w:val=""/>
+      <w:lvlJc w:val="left"/>
+      <w:pPr>
+        <w:ind w:left="5040" w:hanging="360"/>
+      </w:pPr>
+      <w:rPr>
+        <w:rFonts w:ascii="Symbol" w:hAnsi="Symbol" w:hint="default"/>
+      </w:rPr>
+    </w:lvl>
+    <w:lvl w:ilvl="7" w:tplc="08070003" w:tentative="1">
+      <w:start w:val="1"/>
+      <w:numFmt w:val="bullet"/>
+      <w:lvlText w:val="o"/>
+      <w:lvlJc w:val="left"/>
+      <w:pPr>
+        <w:ind w:left="5760" w:hanging="360"/>
+      </w:pPr>
+      <w:rPr>
+        <w:rFonts w:ascii="Courier New" w:hAnsi="Courier New" w:cs="Courier New" w:hint="default"/>
+      </w:rPr>
+    </w:lvl>
+    <w:lvl w:ilvl="8" w:tplc="08070005" w:tentative="1">
+      <w:start w:val="1"/>
+      <w:numFmt w:val="bullet"/>
+      <w:lvlText w:val=""/>
+      <w:lvlJc w:val="left"/>
+      <w:pPr>
+        <w:ind w:left="6480" w:hanging="360"/>
+      </w:pPr>
+      <w:rPr>
+        <w:rFonts w:ascii="Wingdings" w:hAnsi="Wingdings" w:hint="default"/>
+      </w:rPr>
+    </w:lvl>
+  </w:abstractNum>
   <w:num w:numId="1">
     <w:abstractNumId w:val="2"/>
   </w:num>
@@ -8702,6 +9319,9 @@
   </w:num>
   <w:num w:numId="3">
     <w:abstractNumId w:val="1"/>
+  </w:num>
+  <w:num w:numId="4">
+    <w:abstractNumId w:val="3"/>
   </w:num>
 </w:numbering>
 </file>

</xml_diff>